<commit_message>
Need to explain Model 1 & Model 2 + comparation
</commit_message>
<xml_diff>
--- a/Informe/Informe BPNN.docx
+++ b/Informe/Informe BPNN.docx
@@ -971,13 +971,7 @@
         <w:t>u</w:t>
       </w:r>
       <w:r>
-        <w:t xml:space="preserve">na red neuronal de </w:t>
-      </w:r>
-      <w:r>
-        <w:t>retro propagación</w:t>
-      </w:r>
-      <w:r>
-        <w:t xml:space="preserve"> es una red neuronal multicapa de retroalimentación que consta de una capa de entrada, una </w:t>
+        <w:t xml:space="preserve">na red neuronal de retro propagación es una red neuronal multicapa de retroalimentación que consta de una capa de entrada, una </w:t>
       </w:r>
       <w:r>
         <w:t xml:space="preserve">(o varias) </w:t>
@@ -1026,13 +1020,7 @@
         <w:t xml:space="preserve"> tienen un método de entrenamiento supervisado. </w:t>
       </w:r>
       <w:r>
-        <w:t xml:space="preserve">El objetivo de la </w:t>
-      </w:r>
-      <w:r>
-        <w:t>retro propagación</w:t>
-      </w:r>
-      <w:r>
-        <w:t xml:space="preserve"> es</w:t>
+        <w:t>El objetivo de la retro propagación es</w:t>
       </w:r>
       <w:r>
         <w:t xml:space="preserve"> </w:t>
@@ -1266,6 +1254,387 @@
     </w:p>
     <w:p>
       <w:r>
+        <w:t>Se ha hecho uso del conjunto de datos:</w:t>
+      </w:r>
+      <w:r>
+        <w:rPr>
+          <w:rFonts w:ascii="CIDFont+F1" w:hAnsi="CIDFont+F1"/>
+          <w:color w:val="000000"/>
+          <w:sz w:val="60"/>
+          <w:szCs w:val="60"/>
+        </w:rPr>
+        <w:t xml:space="preserve"> </w:t>
+      </w:r>
+      <w:r>
+        <w:rPr>
+          <w:b/>
+          <w:bCs/>
+        </w:rPr>
+        <w:t>O</w:t>
+      </w:r>
+      <w:r>
+        <w:rPr>
+          <w:b/>
+          <w:bCs/>
+        </w:rPr>
+        <w:t>rganización y selección de Jornadas de Conducción</w:t>
+      </w:r>
+      <w:r>
+        <w:rPr>
+          <w:b/>
+          <w:bCs/>
+        </w:rPr>
+        <w:br/>
+        <w:t>adecuadas en el Transporte de Mercancías Peligrosas</w:t>
+      </w:r>
+      <w:r>
+        <w:t xml:space="preserve">. </w:t>
+      </w:r>
+    </w:p>
+    <w:p>
+      <w:r>
+        <w:t>El conjunto de datos se compone de las siguientes características:</w:t>
+      </w:r>
+    </w:p>
+    <w:p>
+      <w:pPr>
+        <w:rPr>
+          <w:i/>
+          <w:iCs/>
+        </w:rPr>
+      </w:pPr>
+      <w:r>
+        <w:t xml:space="preserve">– </w:t>
+      </w:r>
+      <w:r>
+        <w:rPr>
+          <w:i/>
+          <w:iCs/>
+        </w:rPr>
+        <w:t>Fecha y hora de la observación</w:t>
+      </w:r>
+      <w:r>
+        <w:rPr>
+          <w:i/>
+          <w:iCs/>
+        </w:rPr>
+        <w:br/>
+      </w:r>
+      <w:r>
+        <w:t xml:space="preserve">– </w:t>
+      </w:r>
+      <w:r>
+        <w:rPr>
+          <w:i/>
+          <w:iCs/>
+        </w:rPr>
+        <w:t>Longitud del Vehículo</w:t>
+      </w:r>
+      <w:r>
+        <w:rPr>
+          <w:i/>
+          <w:iCs/>
+        </w:rPr>
+        <w:br/>
+      </w:r>
+      <w:r>
+        <w:t xml:space="preserve">– </w:t>
+      </w:r>
+      <w:r>
+        <w:rPr>
+          <w:i/>
+          <w:iCs/>
+        </w:rPr>
+        <w:t>Carril de circulación</w:t>
+      </w:r>
+      <w:r>
+        <w:rPr>
+          <w:i/>
+          <w:iCs/>
+        </w:rPr>
+        <w:br/>
+      </w:r>
+      <w:r>
+        <w:t xml:space="preserve">– </w:t>
+      </w:r>
+      <w:r>
+        <w:rPr>
+          <w:i/>
+          <w:iCs/>
+        </w:rPr>
+        <w:t>Velocidad de circulación</w:t>
+      </w:r>
+      <w:r>
+        <w:rPr>
+          <w:i/>
+          <w:iCs/>
+        </w:rPr>
+        <w:br/>
+      </w:r>
+      <w:r>
+        <w:t xml:space="preserve">– </w:t>
+      </w:r>
+      <w:r>
+        <w:rPr>
+          <w:i/>
+          <w:iCs/>
+        </w:rPr>
+        <w:t>Peso del Vehículo</w:t>
+      </w:r>
+      <w:r>
+        <w:rPr>
+          <w:i/>
+          <w:iCs/>
+        </w:rPr>
+        <w:br/>
+      </w:r>
+      <w:r>
+        <w:t xml:space="preserve">– </w:t>
+      </w:r>
+      <w:r>
+        <w:rPr>
+          <w:i/>
+          <w:iCs/>
+        </w:rPr>
+        <w:t>Número de ejes</w:t>
+      </w:r>
+      <w:r>
+        <w:rPr>
+          <w:i/>
+          <w:iCs/>
+        </w:rPr>
+        <w:br/>
+      </w:r>
+      <w:r>
+        <w:t xml:space="preserve">– </w:t>
+      </w:r>
+      <w:r>
+        <w:rPr>
+          <w:i/>
+          <w:iCs/>
+        </w:rPr>
+        <w:t>Temperatura del aire</w:t>
+      </w:r>
+      <w:r>
+        <w:rPr>
+          <w:i/>
+          <w:iCs/>
+        </w:rPr>
+        <w:br/>
+      </w:r>
+      <w:r>
+        <w:t xml:space="preserve">– </w:t>
+      </w:r>
+      <w:r>
+        <w:rPr>
+          <w:i/>
+          <w:iCs/>
+        </w:rPr>
+        <w:t>Humedad relativa</w:t>
+      </w:r>
+      <w:r>
+        <w:br/>
+        <w:t xml:space="preserve">– </w:t>
+      </w:r>
+      <w:r>
+        <w:rPr>
+          <w:i/>
+          <w:iCs/>
+        </w:rPr>
+        <w:t>Tipo de precipitación</w:t>
+      </w:r>
+      <w:r>
+        <w:rPr>
+          <w:i/>
+          <w:iCs/>
+        </w:rPr>
+        <w:br/>
+      </w:r>
+      <w:r>
+        <w:t xml:space="preserve">– </w:t>
+      </w:r>
+      <w:r>
+        <w:rPr>
+          <w:i/>
+          <w:iCs/>
+        </w:rPr>
+        <w:t>Intensidad de la precipitación</w:t>
+      </w:r>
+      <w:r>
+        <w:rPr>
+          <w:i/>
+          <w:iCs/>
+        </w:rPr>
+        <w:br/>
+      </w:r>
+      <w:r>
+        <w:t xml:space="preserve">– </w:t>
+      </w:r>
+      <w:r>
+        <w:rPr>
+          <w:i/>
+          <w:iCs/>
+        </w:rPr>
+        <w:t>Dirección del viento</w:t>
+      </w:r>
+      <w:r>
+        <w:rPr>
+          <w:i/>
+          <w:iCs/>
+        </w:rPr>
+        <w:br/>
+      </w:r>
+      <w:r>
+        <w:t xml:space="preserve">– </w:t>
+      </w:r>
+      <w:r>
+        <w:rPr>
+          <w:i/>
+          <w:iCs/>
+        </w:rPr>
+        <w:t>Velocidad del viento</w:t>
+      </w:r>
+      <w:r>
+        <w:rPr>
+          <w:i/>
+          <w:iCs/>
+        </w:rPr>
+        <w:br/>
+      </w:r>
+      <w:r>
+        <w:t xml:space="preserve">– </w:t>
+      </w:r>
+      <w:r>
+        <w:rPr>
+          <w:i/>
+          <w:iCs/>
+        </w:rPr>
+        <w:t>Estado carretera</w:t>
+      </w:r>
+      <w:r>
+        <w:rPr>
+          <w:i/>
+          <w:iCs/>
+        </w:rPr>
+        <w:br/>
+      </w:r>
+      <w:r>
+        <w:t xml:space="preserve">– </w:t>
+      </w:r>
+      <w:r>
+        <w:rPr>
+          <w:i/>
+          <w:iCs/>
+        </w:rPr>
+        <w:t>Accidente (SI/NO)</w:t>
+      </w:r>
+    </w:p>
+    <w:p>
+      <w:r>
+        <w:t xml:space="preserve">Antes de pasar el conjunto de datos a los modelos se ha decidido </w:t>
+      </w:r>
+      <w:proofErr w:type="spellStart"/>
+      <w:r>
+        <w:t>preprocesa</w:t>
+      </w:r>
+      <w:r>
+        <w:t>rlos</w:t>
+      </w:r>
+      <w:proofErr w:type="spellEnd"/>
+      <w:r>
+        <w:t xml:space="preserve"> para eliminar datos inconsistentes u observaciones sin valores:</w:t>
+      </w:r>
+    </w:p>
+    <w:p>
+      <w:r>
+        <w:t xml:space="preserve">Primeramente, </w:t>
+      </w:r>
+      <w:r>
+        <w:t>se ha modificado la columna de la etiqueta a predecir (Accidente) estableciendo un 1 si se ha producido un accidente o 0 para lo contrario.</w:t>
+      </w:r>
+    </w:p>
+    <w:p>
+      <w:r>
+        <w:t xml:space="preserve">Luego, se ha realizado una codificación </w:t>
+      </w:r>
+      <w:proofErr w:type="spellStart"/>
+      <w:r>
+        <w:t>one-hot</w:t>
+      </w:r>
+      <w:proofErr w:type="spellEnd"/>
+      <w:r>
+        <w:t xml:space="preserve"> (</w:t>
+      </w:r>
+      <w:proofErr w:type="spellStart"/>
+      <w:r>
+        <w:rPr>
+          <w:i/>
+          <w:iCs/>
+        </w:rPr>
+        <w:t>one-hot</w:t>
+      </w:r>
+      <w:proofErr w:type="spellEnd"/>
+      <w:r>
+        <w:rPr>
+          <w:i/>
+          <w:iCs/>
+        </w:rPr>
+        <w:t xml:space="preserve"> </w:t>
+      </w:r>
+      <w:proofErr w:type="spellStart"/>
+      <w:r>
+        <w:rPr>
+          <w:i/>
+          <w:iCs/>
+        </w:rPr>
+        <w:t>en</w:t>
+      </w:r>
+      <w:r>
+        <w:rPr>
+          <w:i/>
+          <w:iCs/>
+        </w:rPr>
+        <w:t>coding</w:t>
+      </w:r>
+      <w:proofErr w:type="spellEnd"/>
+      <w:r>
+        <w:rPr>
+          <w:i/>
+          <w:iCs/>
+        </w:rPr>
+        <w:t xml:space="preserve">) </w:t>
+      </w:r>
+      <w:r>
+        <w:t xml:space="preserve">a las columnas no numéricas: tipo de precipitación, intensidad de precipitación y estado de carretera. </w:t>
+      </w:r>
+    </w:p>
+    <w:p>
+      <w:r>
+        <w:t>Finalmente, la columna de la fecha y hora se ha optado por preservar el mes, día y hora, por lo que se han añadido tres nuevas columnas para los respectivos datos.</w:t>
+      </w:r>
+    </w:p>
+    <w:p>
+      <w:r>
+        <w:t>La salida de las redes será un valor que expresará el porcentaje de tener o no un accidente dadas las características. Dependiendo del porcentaje obtenido</w:t>
+      </w:r>
+      <w:r>
+        <w:t xml:space="preserve">, el resultado </w:t>
+      </w:r>
+      <w:r>
+        <w:t>se reducirá en 5 tipo</w:t>
+      </w:r>
+      <w:r>
+        <w:t>s</w:t>
+      </w:r>
+      <w:r>
+        <w:t xml:space="preserve"> de señales:</w:t>
+      </w:r>
+    </w:p>
+    <w:p>
+      <w:pPr>
+        <w:jc w:val="center"/>
+      </w:pPr>
+      <w:r>
         <w:rPr>
           <w:noProof/>
         </w:rPr>
@@ -1313,13 +1682,65 @@
         </w:drawing>
       </w:r>
     </w:p>
-    <w:p/>
+    <w:p>
+      <w:r>
+        <w:t>Siendo el r</w:t>
+      </w:r>
+      <w:r>
+        <w:t>ojo</w:t>
+      </w:r>
+      <w:r>
+        <w:t xml:space="preserve"> (76% - 100%</w:t>
+      </w:r>
+      <w:proofErr w:type="gramStart"/>
+      <w:r>
+        <w:t xml:space="preserve">) </w:t>
+      </w:r>
+      <w:r>
+        <w:t>,</w:t>
+      </w:r>
+      <w:proofErr w:type="gramEnd"/>
+      <w:r>
+        <w:t xml:space="preserve"> </w:t>
+      </w:r>
+      <w:r>
+        <w:t>naranja</w:t>
+      </w:r>
+      <w:r>
+        <w:t xml:space="preserve"> (51% - 75%)</w:t>
+      </w:r>
+      <w:r>
+        <w:t xml:space="preserve"> ,</w:t>
+      </w:r>
+      <w:r>
+        <w:t xml:space="preserve"> </w:t>
+      </w:r>
+      <w:r>
+        <w:t>amarillo</w:t>
+      </w:r>
+      <w:r>
+        <w:t xml:space="preserve"> (41% - 50%)</w:t>
+      </w:r>
+      <w:r>
+        <w:t xml:space="preserve"> , verde claro</w:t>
+      </w:r>
+      <w:r>
+        <w:t xml:space="preserve"> (21% - 40%)</w:t>
+      </w:r>
+      <w:r>
+        <w:t xml:space="preserve"> y verde oscuro</w:t>
+      </w:r>
+      <w:r>
+        <w:t xml:space="preserve"> (0% – 20%) probabilidades de que haya un accidente.</w:t>
+      </w:r>
+    </w:p>
     <w:p>
       <w:pPr>
         <w:pStyle w:val="Ttulo1"/>
       </w:pPr>
       <w:bookmarkStart w:id="3" w:name="_Toc59734426"/>
       <w:r>
+        <w:lastRenderedPageBreak/>
         <w:t>Modelo 1</w:t>
       </w:r>
       <w:bookmarkEnd w:id="3"/>
@@ -1345,6 +1766,21 @@
         <w:t>Comparativa de los modelos</w:t>
       </w:r>
       <w:bookmarkEnd w:id="5"/>
+    </w:p>
+    <w:p>
+      <w:proofErr w:type="spellStart"/>
+      <w:r>
+        <w:t>Accuracy</w:t>
+      </w:r>
+      <w:proofErr w:type="spellEnd"/>
+    </w:p>
+    <w:p/>
+    <w:p>
+      <w:proofErr w:type="spellStart"/>
+      <w:r>
+        <w:t>Loss</w:t>
+      </w:r>
+      <w:proofErr w:type="spellEnd"/>
     </w:p>
     <w:p/>
     <w:sectPr>

</xml_diff>

<commit_message>
Have to do comparation
</commit_message>
<xml_diff>
--- a/Informe/Informe BPNN.docx
+++ b/Informe/Informe BPNN.docx
@@ -347,7 +347,7 @@
           <w:r>
             <w:fldChar w:fldCharType="separate"/>
           </w:r>
-          <w:hyperlink w:anchor="_Toc59734423" w:history="1">
+          <w:hyperlink w:anchor="_Toc59903578" w:history="1">
             <w:r>
               <w:rPr>
                 <w:rStyle w:val="Hipervnculo"/>
@@ -374,7 +374,7 @@
                 <w:noProof/>
                 <w:webHidden/>
               </w:rPr>
-              <w:instrText xml:space="preserve"> PAGEREF _Toc59734423 \h </w:instrText>
+              <w:instrText xml:space="preserve"> PAGEREF _Toc59903578 \h </w:instrText>
             </w:r>
             <w:r>
               <w:rPr>
@@ -417,7 +417,7 @@
               <w:lang w:eastAsia="es-ES"/>
             </w:rPr>
           </w:pPr>
-          <w:hyperlink w:anchor="_Toc59734424" w:history="1">
+          <w:hyperlink w:anchor="_Toc59903579" w:history="1">
             <w:r>
               <w:rPr>
                 <w:rStyle w:val="Hipervnculo"/>
@@ -444,7 +444,7 @@
                 <w:noProof/>
                 <w:webHidden/>
               </w:rPr>
-              <w:instrText xml:space="preserve"> PAGEREF _Toc59734424 \h </w:instrText>
+              <w:instrText xml:space="preserve"> PAGEREF _Toc59903579 \h </w:instrText>
             </w:r>
             <w:r>
               <w:rPr>
@@ -487,7 +487,7 @@
               <w:lang w:eastAsia="es-ES"/>
             </w:rPr>
           </w:pPr>
-          <w:hyperlink w:anchor="_Toc59734425" w:history="1">
+          <w:hyperlink w:anchor="_Toc59903580" w:history="1">
             <w:r>
               <w:rPr>
                 <w:rStyle w:val="Hipervnculo"/>
@@ -514,7 +514,7 @@
                 <w:noProof/>
                 <w:webHidden/>
               </w:rPr>
-              <w:instrText xml:space="preserve"> PAGEREF _Toc59734425 \h </w:instrText>
+              <w:instrText xml:space="preserve"> PAGEREF _Toc59903580 \h </w:instrText>
             </w:r>
             <w:r>
               <w:rPr>
@@ -557,7 +557,7 @@
               <w:lang w:eastAsia="es-ES"/>
             </w:rPr>
           </w:pPr>
-          <w:hyperlink w:anchor="_Toc59734426" w:history="1">
+          <w:hyperlink w:anchor="_Toc59903581" w:history="1">
             <w:r>
               <w:rPr>
                 <w:rStyle w:val="Hipervnculo"/>
@@ -584,7 +584,7 @@
                 <w:noProof/>
                 <w:webHidden/>
               </w:rPr>
-              <w:instrText xml:space="preserve"> PAGEREF _Toc59734426 \h </w:instrText>
+              <w:instrText xml:space="preserve"> PAGEREF _Toc59903581 \h </w:instrText>
             </w:r>
             <w:r>
               <w:rPr>
@@ -604,7 +604,7 @@
                 <w:noProof/>
                 <w:webHidden/>
               </w:rPr>
-              <w:t>5</w:t>
+              <w:t>7</w:t>
             </w:r>
             <w:r>
               <w:rPr>
@@ -627,7 +627,7 @@
               <w:lang w:eastAsia="es-ES"/>
             </w:rPr>
           </w:pPr>
-          <w:hyperlink w:anchor="_Toc59734427" w:history="1">
+          <w:hyperlink w:anchor="_Toc59903582" w:history="1">
             <w:r>
               <w:rPr>
                 <w:rStyle w:val="Hipervnculo"/>
@@ -654,7 +654,7 @@
                 <w:noProof/>
                 <w:webHidden/>
               </w:rPr>
-              <w:instrText xml:space="preserve"> PAGEREF _Toc59734427 \h </w:instrText>
+              <w:instrText xml:space="preserve"> PAGEREF _Toc59903582 \h </w:instrText>
             </w:r>
             <w:r>
               <w:rPr>
@@ -674,7 +674,7 @@
                 <w:noProof/>
                 <w:webHidden/>
               </w:rPr>
-              <w:t>5</w:t>
+              <w:t>7</w:t>
             </w:r>
             <w:r>
               <w:rPr>
@@ -697,7 +697,7 @@
               <w:lang w:eastAsia="es-ES"/>
             </w:rPr>
           </w:pPr>
-          <w:hyperlink w:anchor="_Toc59734428" w:history="1">
+          <w:hyperlink w:anchor="_Toc59903583" w:history="1">
             <w:r>
               <w:rPr>
                 <w:rStyle w:val="Hipervnculo"/>
@@ -724,7 +724,7 @@
                 <w:noProof/>
                 <w:webHidden/>
               </w:rPr>
-              <w:instrText xml:space="preserve"> PAGEREF _Toc59734428 \h </w:instrText>
+              <w:instrText xml:space="preserve"> PAGEREF _Toc59903583 \h </w:instrText>
             </w:r>
             <w:r>
               <w:rPr>
@@ -744,7 +744,7 @@
                 <w:noProof/>
                 <w:webHidden/>
               </w:rPr>
-              <w:t>5</w:t>
+              <w:t>7</w:t>
             </w:r>
             <w:r>
               <w:rPr>
@@ -788,7 +788,7 @@
       <w:pPr>
         <w:pStyle w:val="Ttulo1"/>
       </w:pPr>
-      <w:bookmarkStart w:id="0" w:name="_Toc59734423"/>
+      <w:bookmarkStart w:id="0" w:name="_Toc59903578"/>
       <w:r>
         <w:lastRenderedPageBreak/>
         <w:t>Estudio y análisis de la arquitectura BPNN</w:t>
@@ -993,7 +993,7 @@
       <w:pPr>
         <w:pStyle w:val="Ttulo1"/>
       </w:pPr>
-      <w:bookmarkStart w:id="1" w:name="_Toc59734424"/>
+      <w:bookmarkStart w:id="1" w:name="_Toc59903579"/>
       <w:r>
         <w:lastRenderedPageBreak/>
         <w:t>Proceso de aprendizaje de la BPNN</w:t>
@@ -1242,7 +1242,7 @@
       <w:pPr>
         <w:pStyle w:val="Ttulo1"/>
       </w:pPr>
-      <w:bookmarkStart w:id="2" w:name="_Toc59734425"/>
+      <w:bookmarkStart w:id="2" w:name="_Toc59903580"/>
       <w:r>
         <w:lastRenderedPageBreak/>
         <w:t>Análisis del c</w:t>
@@ -1270,20 +1270,13 @@
           <w:b/>
           <w:bCs/>
         </w:rPr>
-        <w:t>O</w:t>
+        <w:t>Organización y selección de Jornadas de Conducción</w:t>
       </w:r>
       <w:r>
         <w:rPr>
           <w:b/>
           <w:bCs/>
         </w:rPr>
-        <w:t>rganización y selección de Jornadas de Conducción</w:t>
-      </w:r>
-      <w:r>
-        <w:rPr>
-          <w:b/>
-          <w:bCs/>
-        </w:rPr>
         <w:br/>
         <w:t>adecuadas en el Transporte de Mercancías Peligrosas</w:t>
       </w:r>
@@ -1296,312 +1289,446 @@
         <w:t>El conjunto de datos se compone de las siguientes características:</w:t>
       </w:r>
     </w:p>
-    <w:p>
-      <w:pPr>
+    <w:tbl>
+      <w:tblPr>
+        <w:tblStyle w:val="Tabladelista2-nfasis6"/>
+        <w:tblW w:w="0" w:type="auto"/>
+        <w:jc w:val="center"/>
+        <w:tblLook w:val="04A0" w:firstRow="1" w:lastRow="0" w:firstColumn="1" w:lastColumn="0" w:noHBand="0" w:noVBand="1"/>
+      </w:tblPr>
+      <w:tblGrid>
+        <w:gridCol w:w="3430"/>
+      </w:tblGrid>
+      <w:tr>
+        <w:trPr>
+          <w:cnfStyle w:val="100000000000" w:firstRow="1" w:lastRow="0" w:firstColumn="0" w:lastColumn="0" w:oddVBand="0" w:evenVBand="0" w:oddHBand="0" w:evenHBand="0" w:firstRowFirstColumn="0" w:firstRowLastColumn="0" w:lastRowFirstColumn="0" w:lastRowLastColumn="0"/>
+          <w:trHeight w:val="250"/>
+          <w:jc w:val="center"/>
+        </w:trPr>
+        <w:tc>
+          <w:tcPr>
+            <w:cnfStyle w:val="001000000000" w:firstRow="0" w:lastRow="0" w:firstColumn="1" w:lastColumn="0" w:oddVBand="0" w:evenVBand="0" w:oddHBand="0" w:evenHBand="0" w:firstRowFirstColumn="0" w:firstRowLastColumn="0" w:lastRowFirstColumn="0" w:lastRowLastColumn="0"/>
+            <w:tcW w:w="3430" w:type="dxa"/>
+          </w:tcPr>
+          <w:p>
+            <w:pPr>
+              <w:jc w:val="center"/>
+              <w:rPr>
+                <w:i/>
+                <w:iCs/>
+              </w:rPr>
+            </w:pPr>
+            <w:r>
+              <w:rPr>
+                <w:i/>
+                <w:iCs/>
+              </w:rPr>
+              <w:t>Fecha y hora de la observación</w:t>
+            </w:r>
+          </w:p>
+        </w:tc>
+      </w:tr>
+      <w:tr>
+        <w:trPr>
+          <w:cnfStyle w:val="000000100000" w:firstRow="0" w:lastRow="0" w:firstColumn="0" w:lastColumn="0" w:oddVBand="0" w:evenVBand="0" w:oddHBand="1" w:evenHBand="0" w:firstRowFirstColumn="0" w:firstRowLastColumn="0" w:lastRowFirstColumn="0" w:lastRowLastColumn="0"/>
+          <w:trHeight w:val="250"/>
+          <w:jc w:val="center"/>
+        </w:trPr>
+        <w:tc>
+          <w:tcPr>
+            <w:cnfStyle w:val="001000000000" w:firstRow="0" w:lastRow="0" w:firstColumn="1" w:lastColumn="0" w:oddVBand="0" w:evenVBand="0" w:oddHBand="0" w:evenHBand="0" w:firstRowFirstColumn="0" w:firstRowLastColumn="0" w:lastRowFirstColumn="0" w:lastRowLastColumn="0"/>
+            <w:tcW w:w="3430" w:type="dxa"/>
+          </w:tcPr>
+          <w:p>
+            <w:pPr>
+              <w:jc w:val="center"/>
+            </w:pPr>
+            <w:r>
+              <w:rPr>
+                <w:i/>
+                <w:iCs/>
+              </w:rPr>
+              <w:t>Longitud del Vehículo</w:t>
+            </w:r>
+          </w:p>
+        </w:tc>
+      </w:tr>
+      <w:tr>
+        <w:trPr>
+          <w:trHeight w:val="260"/>
+          <w:jc w:val="center"/>
+        </w:trPr>
+        <w:tc>
+          <w:tcPr>
+            <w:cnfStyle w:val="001000000000" w:firstRow="0" w:lastRow="0" w:firstColumn="1" w:lastColumn="0" w:oddVBand="0" w:evenVBand="0" w:oddHBand="0" w:evenHBand="0" w:firstRowFirstColumn="0" w:firstRowLastColumn="0" w:lastRowFirstColumn="0" w:lastRowLastColumn="0"/>
+            <w:tcW w:w="3430" w:type="dxa"/>
+          </w:tcPr>
+          <w:p>
+            <w:pPr>
+              <w:jc w:val="center"/>
+            </w:pPr>
+            <w:r>
+              <w:rPr>
+                <w:i/>
+                <w:iCs/>
+              </w:rPr>
+              <w:t>Carril de circulación</w:t>
+            </w:r>
+          </w:p>
+        </w:tc>
+      </w:tr>
+      <w:tr>
+        <w:trPr>
+          <w:cnfStyle w:val="000000100000" w:firstRow="0" w:lastRow="0" w:firstColumn="0" w:lastColumn="0" w:oddVBand="0" w:evenVBand="0" w:oddHBand="1" w:evenHBand="0" w:firstRowFirstColumn="0" w:firstRowLastColumn="0" w:lastRowFirstColumn="0" w:lastRowLastColumn="0"/>
+          <w:trHeight w:val="250"/>
+          <w:jc w:val="center"/>
+        </w:trPr>
+        <w:tc>
+          <w:tcPr>
+            <w:cnfStyle w:val="001000000000" w:firstRow="0" w:lastRow="0" w:firstColumn="1" w:lastColumn="0" w:oddVBand="0" w:evenVBand="0" w:oddHBand="0" w:evenHBand="0" w:firstRowFirstColumn="0" w:firstRowLastColumn="0" w:lastRowFirstColumn="0" w:lastRowLastColumn="0"/>
+            <w:tcW w:w="3430" w:type="dxa"/>
+          </w:tcPr>
+          <w:p>
+            <w:pPr>
+              <w:jc w:val="center"/>
+            </w:pPr>
+            <w:r>
+              <w:rPr>
+                <w:i/>
+                <w:iCs/>
+              </w:rPr>
+              <w:t>Velocidad de circulación</w:t>
+            </w:r>
+          </w:p>
+        </w:tc>
+      </w:tr>
+      <w:tr>
+        <w:trPr>
+          <w:trHeight w:val="250"/>
+          <w:jc w:val="center"/>
+        </w:trPr>
+        <w:tc>
+          <w:tcPr>
+            <w:cnfStyle w:val="001000000000" w:firstRow="0" w:lastRow="0" w:firstColumn="1" w:lastColumn="0" w:oddVBand="0" w:evenVBand="0" w:oddHBand="0" w:evenHBand="0" w:firstRowFirstColumn="0" w:firstRowLastColumn="0" w:lastRowFirstColumn="0" w:lastRowLastColumn="0"/>
+            <w:tcW w:w="3430" w:type="dxa"/>
+          </w:tcPr>
+          <w:p>
+            <w:pPr>
+              <w:jc w:val="center"/>
+            </w:pPr>
+            <w:r>
+              <w:rPr>
+                <w:i/>
+                <w:iCs/>
+              </w:rPr>
+              <w:t>Peso del Vehículo</w:t>
+            </w:r>
+          </w:p>
+        </w:tc>
+      </w:tr>
+      <w:tr>
+        <w:trPr>
+          <w:cnfStyle w:val="000000100000" w:firstRow="0" w:lastRow="0" w:firstColumn="0" w:lastColumn="0" w:oddVBand="0" w:evenVBand="0" w:oddHBand="1" w:evenHBand="0" w:firstRowFirstColumn="0" w:firstRowLastColumn="0" w:lastRowFirstColumn="0" w:lastRowLastColumn="0"/>
+          <w:trHeight w:val="250"/>
+          <w:jc w:val="center"/>
+        </w:trPr>
+        <w:tc>
+          <w:tcPr>
+            <w:cnfStyle w:val="001000000000" w:firstRow="0" w:lastRow="0" w:firstColumn="1" w:lastColumn="0" w:oddVBand="0" w:evenVBand="0" w:oddHBand="0" w:evenHBand="0" w:firstRowFirstColumn="0" w:firstRowLastColumn="0" w:lastRowFirstColumn="0" w:lastRowLastColumn="0"/>
+            <w:tcW w:w="3430" w:type="dxa"/>
+          </w:tcPr>
+          <w:p>
+            <w:pPr>
+              <w:jc w:val="center"/>
+            </w:pPr>
+            <w:r>
+              <w:rPr>
+                <w:i/>
+                <w:iCs/>
+              </w:rPr>
+              <w:t>Número de ejes</w:t>
+            </w:r>
+          </w:p>
+        </w:tc>
+      </w:tr>
+      <w:tr>
+        <w:trPr>
+          <w:trHeight w:val="250"/>
+          <w:jc w:val="center"/>
+        </w:trPr>
+        <w:tc>
+          <w:tcPr>
+            <w:cnfStyle w:val="001000000000" w:firstRow="0" w:lastRow="0" w:firstColumn="1" w:lastColumn="0" w:oddVBand="0" w:evenVBand="0" w:oddHBand="0" w:evenHBand="0" w:firstRowFirstColumn="0" w:firstRowLastColumn="0" w:lastRowFirstColumn="0" w:lastRowLastColumn="0"/>
+            <w:tcW w:w="3430" w:type="dxa"/>
+          </w:tcPr>
+          <w:p>
+            <w:pPr>
+              <w:jc w:val="center"/>
+            </w:pPr>
+            <w:r>
+              <w:rPr>
+                <w:i/>
+                <w:iCs/>
+              </w:rPr>
+              <w:t>Temperatura del aire</w:t>
+            </w:r>
+          </w:p>
+        </w:tc>
+      </w:tr>
+      <w:tr>
+        <w:trPr>
+          <w:cnfStyle w:val="000000100000" w:firstRow="0" w:lastRow="0" w:firstColumn="0" w:lastColumn="0" w:oddVBand="0" w:evenVBand="0" w:oddHBand="1" w:evenHBand="0" w:firstRowFirstColumn="0" w:firstRowLastColumn="0" w:lastRowFirstColumn="0" w:lastRowLastColumn="0"/>
+          <w:trHeight w:val="250"/>
+          <w:jc w:val="center"/>
+        </w:trPr>
+        <w:tc>
+          <w:tcPr>
+            <w:cnfStyle w:val="001000000000" w:firstRow="0" w:lastRow="0" w:firstColumn="1" w:lastColumn="0" w:oddVBand="0" w:evenVBand="0" w:oddHBand="0" w:evenHBand="0" w:firstRowFirstColumn="0" w:firstRowLastColumn="0" w:lastRowFirstColumn="0" w:lastRowLastColumn="0"/>
+            <w:tcW w:w="3430" w:type="dxa"/>
+          </w:tcPr>
+          <w:p>
+            <w:pPr>
+              <w:jc w:val="center"/>
+            </w:pPr>
+            <w:r>
+              <w:rPr>
+                <w:i/>
+                <w:iCs/>
+              </w:rPr>
+              <w:t>Humedad relativa</w:t>
+            </w:r>
+          </w:p>
+        </w:tc>
+      </w:tr>
+      <w:tr>
+        <w:trPr>
+          <w:trHeight w:val="260"/>
+          <w:jc w:val="center"/>
+        </w:trPr>
+        <w:tc>
+          <w:tcPr>
+            <w:cnfStyle w:val="001000000000" w:firstRow="0" w:lastRow="0" w:firstColumn="1" w:lastColumn="0" w:oddVBand="0" w:evenVBand="0" w:oddHBand="0" w:evenHBand="0" w:firstRowFirstColumn="0" w:firstRowLastColumn="0" w:lastRowFirstColumn="0" w:lastRowLastColumn="0"/>
+            <w:tcW w:w="3430" w:type="dxa"/>
+          </w:tcPr>
+          <w:p>
+            <w:pPr>
+              <w:jc w:val="center"/>
+            </w:pPr>
+            <w:r>
+              <w:rPr>
+                <w:i/>
+                <w:iCs/>
+              </w:rPr>
+              <w:t>Tipo de precipitación</w:t>
+            </w:r>
+          </w:p>
+        </w:tc>
+      </w:tr>
+      <w:tr>
+        <w:trPr>
+          <w:cnfStyle w:val="000000100000" w:firstRow="0" w:lastRow="0" w:firstColumn="0" w:lastColumn="0" w:oddVBand="0" w:evenVBand="0" w:oddHBand="1" w:evenHBand="0" w:firstRowFirstColumn="0" w:firstRowLastColumn="0" w:lastRowFirstColumn="0" w:lastRowLastColumn="0"/>
+          <w:trHeight w:val="250"/>
+          <w:jc w:val="center"/>
+        </w:trPr>
+        <w:tc>
+          <w:tcPr>
+            <w:cnfStyle w:val="001000000000" w:firstRow="0" w:lastRow="0" w:firstColumn="1" w:lastColumn="0" w:oddVBand="0" w:evenVBand="0" w:oddHBand="0" w:evenHBand="0" w:firstRowFirstColumn="0" w:firstRowLastColumn="0" w:lastRowFirstColumn="0" w:lastRowLastColumn="0"/>
+            <w:tcW w:w="3430" w:type="dxa"/>
+          </w:tcPr>
+          <w:p>
+            <w:pPr>
+              <w:jc w:val="center"/>
+            </w:pPr>
+            <w:r>
+              <w:rPr>
+                <w:i/>
+                <w:iCs/>
+              </w:rPr>
+              <w:t>Intensidad de la precipitación</w:t>
+            </w:r>
+          </w:p>
+        </w:tc>
+      </w:tr>
+      <w:tr>
+        <w:trPr>
+          <w:trHeight w:val="250"/>
+          <w:jc w:val="center"/>
+        </w:trPr>
+        <w:tc>
+          <w:tcPr>
+            <w:cnfStyle w:val="001000000000" w:firstRow="0" w:lastRow="0" w:firstColumn="1" w:lastColumn="0" w:oddVBand="0" w:evenVBand="0" w:oddHBand="0" w:evenHBand="0" w:firstRowFirstColumn="0" w:firstRowLastColumn="0" w:lastRowFirstColumn="0" w:lastRowLastColumn="0"/>
+            <w:tcW w:w="3430" w:type="dxa"/>
+          </w:tcPr>
+          <w:p>
+            <w:pPr>
+              <w:jc w:val="center"/>
+            </w:pPr>
+            <w:r>
+              <w:rPr>
+                <w:i/>
+                <w:iCs/>
+              </w:rPr>
+              <w:t>Dirección del viento</w:t>
+            </w:r>
+          </w:p>
+        </w:tc>
+      </w:tr>
+      <w:tr>
+        <w:trPr>
+          <w:cnfStyle w:val="000000100000" w:firstRow="0" w:lastRow="0" w:firstColumn="0" w:lastColumn="0" w:oddVBand="0" w:evenVBand="0" w:oddHBand="1" w:evenHBand="0" w:firstRowFirstColumn="0" w:firstRowLastColumn="0" w:lastRowFirstColumn="0" w:lastRowLastColumn="0"/>
+          <w:trHeight w:val="250"/>
+          <w:jc w:val="center"/>
+        </w:trPr>
+        <w:tc>
+          <w:tcPr>
+            <w:cnfStyle w:val="001000000000" w:firstRow="0" w:lastRow="0" w:firstColumn="1" w:lastColumn="0" w:oddVBand="0" w:evenVBand="0" w:oddHBand="0" w:evenHBand="0" w:firstRowFirstColumn="0" w:firstRowLastColumn="0" w:lastRowFirstColumn="0" w:lastRowLastColumn="0"/>
+            <w:tcW w:w="3430" w:type="dxa"/>
+          </w:tcPr>
+          <w:p>
+            <w:pPr>
+              <w:jc w:val="center"/>
+            </w:pPr>
+            <w:r>
+              <w:rPr>
+                <w:i/>
+                <w:iCs/>
+              </w:rPr>
+              <w:t>Velocidad del viento</w:t>
+            </w:r>
+          </w:p>
+        </w:tc>
+      </w:tr>
+      <w:tr>
+        <w:trPr>
+          <w:trHeight w:val="250"/>
+          <w:jc w:val="center"/>
+        </w:trPr>
+        <w:tc>
+          <w:tcPr>
+            <w:cnfStyle w:val="001000000000" w:firstRow="0" w:lastRow="0" w:firstColumn="1" w:lastColumn="0" w:oddVBand="0" w:evenVBand="0" w:oddHBand="0" w:evenHBand="0" w:firstRowFirstColumn="0" w:firstRowLastColumn="0" w:lastRowFirstColumn="0" w:lastRowLastColumn="0"/>
+            <w:tcW w:w="3430" w:type="dxa"/>
+          </w:tcPr>
+          <w:p>
+            <w:pPr>
+              <w:jc w:val="center"/>
+            </w:pPr>
+            <w:r>
+              <w:rPr>
+                <w:i/>
+                <w:iCs/>
+              </w:rPr>
+              <w:t>Estado carreter</w:t>
+            </w:r>
+            <w:r>
+              <w:rPr>
+                <w:i/>
+                <w:iCs/>
+              </w:rPr>
+              <w:t>o</w:t>
+            </w:r>
+          </w:p>
+        </w:tc>
+      </w:tr>
+      <w:tr>
+        <w:trPr>
+          <w:cnfStyle w:val="000000100000" w:firstRow="0" w:lastRow="0" w:firstColumn="0" w:lastColumn="0" w:oddVBand="0" w:evenVBand="0" w:oddHBand="1" w:evenHBand="0" w:firstRowFirstColumn="0" w:firstRowLastColumn="0" w:lastRowFirstColumn="0" w:lastRowLastColumn="0"/>
+          <w:trHeight w:val="250"/>
+          <w:jc w:val="center"/>
+        </w:trPr>
+        <w:tc>
+          <w:tcPr>
+            <w:cnfStyle w:val="001000000000" w:firstRow="0" w:lastRow="0" w:firstColumn="1" w:lastColumn="0" w:oddVBand="0" w:evenVBand="0" w:oddHBand="0" w:evenHBand="0" w:firstRowFirstColumn="0" w:firstRowLastColumn="0" w:lastRowFirstColumn="0" w:lastRowLastColumn="0"/>
+            <w:tcW w:w="3430" w:type="dxa"/>
+          </w:tcPr>
+          <w:p>
+            <w:pPr>
+              <w:jc w:val="center"/>
+            </w:pPr>
+            <w:r>
+              <w:rPr>
+                <w:i/>
+                <w:iCs/>
+              </w:rPr>
+              <w:t>Accidente (SI/NO)</w:t>
+            </w:r>
+          </w:p>
+        </w:tc>
+      </w:tr>
+    </w:tbl>
+    <w:p/>
+    <w:p>
+      <w:r>
+        <w:t xml:space="preserve">Antes de pasar el conjunto de datos a los modelos se ha decidido </w:t>
+      </w:r>
+      <w:proofErr w:type="spellStart"/>
+      <w:r>
+        <w:t>preprocesa</w:t>
+      </w:r>
+      <w:r>
+        <w:t>rlos</w:t>
+      </w:r>
+      <w:proofErr w:type="spellEnd"/>
+      <w:r>
+        <w:t xml:space="preserve"> para eliminar datos inconsistentes u observaciones sin valores:</w:t>
+      </w:r>
+    </w:p>
+    <w:p>
+      <w:r>
+        <w:t xml:space="preserve">Primeramente, </w:t>
+      </w:r>
+      <w:r>
+        <w:t>se ha modificado la columna de la etiqueta a predecir (Accidente) estableciendo un 1 si se ha producido un accidente o 0 para lo contrario.</w:t>
+      </w:r>
+    </w:p>
+    <w:p>
+      <w:r>
+        <w:t xml:space="preserve">Luego, se ha realizado una codificación </w:t>
+      </w:r>
+      <w:proofErr w:type="spellStart"/>
+      <w:r>
+        <w:t>one-hot</w:t>
+      </w:r>
+      <w:proofErr w:type="spellEnd"/>
+      <w:r>
+        <w:t xml:space="preserve"> (</w:t>
+      </w:r>
+      <w:proofErr w:type="spellStart"/>
+      <w:r>
         <w:rPr>
           <w:i/>
           <w:iCs/>
         </w:rPr>
-      </w:pPr>
-      <w:r>
-        <w:t xml:space="preserve">– </w:t>
-      </w:r>
+        <w:t>one-hot</w:t>
+      </w:r>
+      <w:proofErr w:type="spellEnd"/>
       <w:r>
         <w:rPr>
           <w:i/>
           <w:iCs/>
         </w:rPr>
-        <w:t>Fecha y hora de la observación</w:t>
-      </w:r>
+        <w:t xml:space="preserve"> </w:t>
+      </w:r>
+      <w:proofErr w:type="spellStart"/>
       <w:r>
         <w:rPr>
           <w:i/>
           <w:iCs/>
         </w:rPr>
-        <w:br/>
-      </w:r>
-      <w:r>
-        <w:t xml:space="preserve">– </w:t>
+        <w:t>en</w:t>
       </w:r>
       <w:r>
         <w:rPr>
           <w:i/>
           <w:iCs/>
         </w:rPr>
-        <w:t>Longitud del Vehículo</w:t>
-      </w:r>
+        <w:t>coding</w:t>
+      </w:r>
+      <w:proofErr w:type="spellEnd"/>
       <w:r>
         <w:rPr>
           <w:i/>
           <w:iCs/>
         </w:rPr>
-        <w:br/>
-      </w:r>
-      <w:r>
-        <w:t xml:space="preserve">– </w:t>
-      </w:r>
-      <w:r>
-        <w:rPr>
-          <w:i/>
-          <w:iCs/>
-        </w:rPr>
-        <w:t>Carril de circulación</w:t>
-      </w:r>
-      <w:r>
-        <w:rPr>
-          <w:i/>
-          <w:iCs/>
-        </w:rPr>
-        <w:br/>
-      </w:r>
-      <w:r>
-        <w:t xml:space="preserve">– </w:t>
-      </w:r>
-      <w:r>
-        <w:rPr>
-          <w:i/>
-          <w:iCs/>
-        </w:rPr>
-        <w:t>Velocidad de circulación</w:t>
-      </w:r>
-      <w:r>
-        <w:rPr>
-          <w:i/>
-          <w:iCs/>
-        </w:rPr>
-        <w:br/>
-      </w:r>
-      <w:r>
-        <w:t xml:space="preserve">– </w:t>
-      </w:r>
-      <w:r>
-        <w:rPr>
-          <w:i/>
-          <w:iCs/>
-        </w:rPr>
-        <w:t>Peso del Vehículo</w:t>
-      </w:r>
-      <w:r>
-        <w:rPr>
-          <w:i/>
-          <w:iCs/>
-        </w:rPr>
-        <w:br/>
-      </w:r>
-      <w:r>
-        <w:t xml:space="preserve">– </w:t>
-      </w:r>
-      <w:r>
-        <w:rPr>
-          <w:i/>
-          <w:iCs/>
-        </w:rPr>
-        <w:t>Número de ejes</w:t>
-      </w:r>
-      <w:r>
-        <w:rPr>
-          <w:i/>
-          <w:iCs/>
-        </w:rPr>
-        <w:br/>
-      </w:r>
-      <w:r>
-        <w:t xml:space="preserve">– </w:t>
-      </w:r>
-      <w:r>
-        <w:rPr>
-          <w:i/>
-          <w:iCs/>
-        </w:rPr>
-        <w:t>Temperatura del aire</w:t>
-      </w:r>
-      <w:r>
-        <w:rPr>
-          <w:i/>
-          <w:iCs/>
-        </w:rPr>
-        <w:br/>
-      </w:r>
-      <w:r>
-        <w:t xml:space="preserve">– </w:t>
-      </w:r>
-      <w:r>
-        <w:rPr>
-          <w:i/>
-          <w:iCs/>
-        </w:rPr>
-        <w:t>Humedad relativa</w:t>
-      </w:r>
-      <w:r>
-        <w:br/>
-        <w:t xml:space="preserve">– </w:t>
-      </w:r>
-      <w:r>
-        <w:rPr>
-          <w:i/>
-          <w:iCs/>
-        </w:rPr>
-        <w:t>Tipo de precipitación</w:t>
-      </w:r>
-      <w:r>
-        <w:rPr>
-          <w:i/>
-          <w:iCs/>
-        </w:rPr>
-        <w:br/>
-      </w:r>
-      <w:r>
-        <w:t xml:space="preserve">– </w:t>
-      </w:r>
-      <w:r>
-        <w:rPr>
-          <w:i/>
-          <w:iCs/>
-        </w:rPr>
-        <w:t>Intensidad de la precipitación</w:t>
-      </w:r>
-      <w:r>
-        <w:rPr>
-          <w:i/>
-          <w:iCs/>
-        </w:rPr>
-        <w:br/>
-      </w:r>
-      <w:r>
-        <w:t xml:space="preserve">– </w:t>
-      </w:r>
-      <w:r>
-        <w:rPr>
-          <w:i/>
-          <w:iCs/>
-        </w:rPr>
-        <w:t>Dirección del viento</w:t>
-      </w:r>
-      <w:r>
-        <w:rPr>
-          <w:i/>
-          <w:iCs/>
-        </w:rPr>
-        <w:br/>
-      </w:r>
-      <w:r>
-        <w:t xml:space="preserve">– </w:t>
-      </w:r>
-      <w:r>
-        <w:rPr>
-          <w:i/>
-          <w:iCs/>
-        </w:rPr>
-        <w:t>Velocidad del viento</w:t>
-      </w:r>
-      <w:r>
-        <w:rPr>
-          <w:i/>
-          <w:iCs/>
-        </w:rPr>
-        <w:br/>
-      </w:r>
-      <w:r>
-        <w:t xml:space="preserve">– </w:t>
-      </w:r>
-      <w:r>
-        <w:rPr>
-          <w:i/>
-          <w:iCs/>
-        </w:rPr>
-        <w:t>Estado carretera</w:t>
-      </w:r>
-      <w:r>
-        <w:rPr>
-          <w:i/>
-          <w:iCs/>
-        </w:rPr>
-        <w:br/>
-      </w:r>
-      <w:r>
-        <w:t xml:space="preserve">– </w:t>
-      </w:r>
-      <w:r>
-        <w:rPr>
-          <w:i/>
-          <w:iCs/>
-        </w:rPr>
-        <w:t>Accidente (SI/NO)</w:t>
-      </w:r>
-    </w:p>
-    <w:p>
-      <w:r>
-        <w:t xml:space="preserve">Antes de pasar el conjunto de datos a los modelos se ha decidido </w:t>
-      </w:r>
-      <w:proofErr w:type="spellStart"/>
-      <w:r>
-        <w:t>preprocesa</w:t>
-      </w:r>
-      <w:r>
-        <w:t>rlos</w:t>
-      </w:r>
-      <w:proofErr w:type="spellEnd"/>
-      <w:r>
-        <w:t xml:space="preserve"> para eliminar datos inconsistentes u observaciones sin valores:</w:t>
-      </w:r>
-    </w:p>
-    <w:p>
-      <w:r>
-        <w:t xml:space="preserve">Primeramente, </w:t>
-      </w:r>
-      <w:r>
-        <w:t>se ha modificado la columna de la etiqueta a predecir (Accidente) estableciendo un 1 si se ha producido un accidente o 0 para lo contrario.</w:t>
-      </w:r>
-    </w:p>
-    <w:p>
-      <w:r>
-        <w:t xml:space="preserve">Luego, se ha realizado una codificación </w:t>
-      </w:r>
-      <w:proofErr w:type="spellStart"/>
-      <w:r>
-        <w:t>one-hot</w:t>
-      </w:r>
-      <w:proofErr w:type="spellEnd"/>
-      <w:r>
-        <w:t xml:space="preserve"> (</w:t>
-      </w:r>
-      <w:proofErr w:type="spellStart"/>
-      <w:r>
-        <w:rPr>
-          <w:i/>
-          <w:iCs/>
-        </w:rPr>
-        <w:t>one-hot</w:t>
-      </w:r>
-      <w:proofErr w:type="spellEnd"/>
-      <w:r>
-        <w:rPr>
-          <w:i/>
-          <w:iCs/>
-        </w:rPr>
-        <w:t xml:space="preserve"> </w:t>
-      </w:r>
-      <w:proofErr w:type="spellStart"/>
-      <w:r>
-        <w:rPr>
-          <w:i/>
-          <w:iCs/>
-        </w:rPr>
-        <w:t>en</w:t>
-      </w:r>
-      <w:r>
-        <w:rPr>
-          <w:i/>
-          <w:iCs/>
-        </w:rPr>
-        <w:t>coding</w:t>
-      </w:r>
-      <w:proofErr w:type="spellEnd"/>
-      <w:r>
-        <w:rPr>
-          <w:i/>
-          <w:iCs/>
-        </w:rPr>
         <w:t xml:space="preserve">) </w:t>
       </w:r>
       <w:r>
@@ -1639,9 +1766,9 @@
           <w:noProof/>
         </w:rPr>
         <w:drawing>
-          <wp:inline distT="0" distB="0" distL="0" distR="0" wp14:anchorId="7574A0D6" wp14:editId="00E64DD8">
+          <wp:inline distT="0" distB="0" distL="0" distR="0" wp14:anchorId="7574A0D6" wp14:editId="2D32EBED">
             <wp:extent cx="2737914" cy="771525"/>
-            <wp:effectExtent l="0" t="0" r="5715" b="0"/>
+            <wp:effectExtent l="19050" t="19050" r="24765" b="9525"/>
             <wp:docPr id="4" name="Imagen 4"/>
             <wp:cNvGraphicFramePr>
               <a:graphicFrameLocks xmlns:a="http://schemas.openxmlformats.org/drawingml/2006/main" noChangeAspect="1"/>
@@ -1667,7 +1794,9 @@
                       <a:avLst/>
                     </a:prstGeom>
                     <a:ln>
-                      <a:noFill/>
+                      <a:solidFill>
+                        <a:schemeClr val="tx1"/>
+                      </a:solidFill>
                     </a:ln>
                     <a:extLst>
                       <a:ext uri="{53640926-AAD7-44D8-BBD7-CCE9431645EC}">
@@ -1692,14 +1821,9 @@
       <w:r>
         <w:t xml:space="preserve"> (76% - 100%</w:t>
       </w:r>
-      <w:proofErr w:type="gramStart"/>
-      <w:r>
-        <w:t xml:space="preserve">) </w:t>
-      </w:r>
-      <w:r>
-        <w:t>,</w:t>
-      </w:r>
-      <w:proofErr w:type="gramEnd"/>
+      <w:r>
+        <w:t>),</w:t>
+      </w:r>
       <w:r>
         <w:t xml:space="preserve"> </w:t>
       </w:r>
@@ -1707,10 +1831,10 @@
         <w:t>naranja</w:t>
       </w:r>
       <w:r>
-        <w:t xml:space="preserve"> (51% - 75%)</w:t>
-      </w:r>
-      <w:r>
-        <w:t xml:space="preserve"> ,</w:t>
+        <w:t xml:space="preserve"> (51% - 75%</w:t>
+      </w:r>
+      <w:r>
+        <w:t>),</w:t>
       </w:r>
       <w:r>
         <w:t xml:space="preserve"> </w:t>
@@ -1722,7 +1846,7 @@
         <w:t xml:space="preserve"> (41% - 50%)</w:t>
       </w:r>
       <w:r>
-        <w:t xml:space="preserve"> , verde claro</w:t>
+        <w:t>, verde claro</w:t>
       </w:r>
       <w:r>
         <w:t xml:space="preserve"> (21% - 40%)</w:t>
@@ -1735,12 +1859,204 @@
       </w:r>
     </w:p>
     <w:p>
+      <w:r>
+        <w:lastRenderedPageBreak/>
+        <w:t>Para obtener un primer contacto con los datos, representamos los datos según algunas características, por ejemplo, en qué mes ha habido más accidentes:</w:t>
+      </w:r>
+    </w:p>
+    <w:p>
+      <w:pPr>
+        <w:jc w:val="center"/>
+      </w:pPr>
+      <w:r>
+        <w:rPr>
+          <w:noProof/>
+        </w:rPr>
+        <w:drawing>
+          <wp:inline distT="0" distB="0" distL="0" distR="0" wp14:anchorId="0360A0E0" wp14:editId="446240C2">
+            <wp:extent cx="4015409" cy="3321296"/>
+            <wp:effectExtent l="19050" t="19050" r="23495" b="12700"/>
+            <wp:docPr id="3" name="Imagen 3"/>
+            <wp:cNvGraphicFramePr>
+              <a:graphicFrameLocks xmlns:a="http://schemas.openxmlformats.org/drawingml/2006/main" noChangeAspect="1"/>
+            </wp:cNvGraphicFramePr>
+            <a:graphic xmlns:a="http://schemas.openxmlformats.org/drawingml/2006/main">
+              <a:graphicData uri="http://schemas.openxmlformats.org/drawingml/2006/picture">
+                <pic:pic xmlns:pic="http://schemas.openxmlformats.org/drawingml/2006/picture">
+                  <pic:nvPicPr>
+                    <pic:cNvPr id="1" name=""/>
+                    <pic:cNvPicPr/>
+                  </pic:nvPicPr>
+                  <pic:blipFill>
+                    <a:blip r:embed="rId10"/>
+                    <a:stretch>
+                      <a:fillRect/>
+                    </a:stretch>
+                  </pic:blipFill>
+                  <pic:spPr>
+                    <a:xfrm>
+                      <a:off x="0" y="0"/>
+                      <a:ext cx="4024829" cy="3329087"/>
+                    </a:xfrm>
+                    <a:prstGeom prst="rect">
+                      <a:avLst/>
+                    </a:prstGeom>
+                    <a:ln>
+                      <a:solidFill>
+                        <a:schemeClr val="tx1"/>
+                      </a:solidFill>
+                    </a:ln>
+                  </pic:spPr>
+                </pic:pic>
+              </a:graphicData>
+            </a:graphic>
+          </wp:inline>
+        </w:drawing>
+      </w:r>
+    </w:p>
+    <w:p>
+      <w:r>
+        <w:t xml:space="preserve">Podemos ver que en primavera se producen más accidentes del año. </w:t>
+      </w:r>
+      <w:r>
+        <w:t>Sería interesante visualizar en qué día</w:t>
+      </w:r>
+      <w:r>
+        <w:t>s</w:t>
+      </w:r>
+      <w:r>
+        <w:t xml:space="preserve"> de</w:t>
+      </w:r>
+      <w:r>
+        <w:t>l mes</w:t>
+      </w:r>
+      <w:r>
+        <w:t xml:space="preserve"> </w:t>
+      </w:r>
+      <w:r>
+        <w:t>ha</w:t>
+      </w:r>
+      <w:r>
+        <w:t xml:space="preserve"> habido más accidentes:</w:t>
+      </w:r>
+    </w:p>
+    <w:p>
+      <w:r>
+        <w:rPr>
+          <w:noProof/>
+        </w:rPr>
+        <w:drawing>
+          <wp:inline distT="0" distB="0" distL="0" distR="0" wp14:anchorId="19BDA4C3" wp14:editId="1D42930D">
+            <wp:extent cx="5612130" cy="2963545"/>
+            <wp:effectExtent l="19050" t="19050" r="26670" b="27305"/>
+            <wp:docPr id="6" name="Imagen 6"/>
+            <wp:cNvGraphicFramePr>
+              <a:graphicFrameLocks xmlns:a="http://schemas.openxmlformats.org/drawingml/2006/main" noChangeAspect="1"/>
+            </wp:cNvGraphicFramePr>
+            <a:graphic xmlns:a="http://schemas.openxmlformats.org/drawingml/2006/main">
+              <a:graphicData uri="http://schemas.openxmlformats.org/drawingml/2006/picture">
+                <pic:pic xmlns:pic="http://schemas.openxmlformats.org/drawingml/2006/picture">
+                  <pic:nvPicPr>
+                    <pic:cNvPr id="1" name=""/>
+                    <pic:cNvPicPr/>
+                  </pic:nvPicPr>
+                  <pic:blipFill>
+                    <a:blip r:embed="rId11"/>
+                    <a:stretch>
+                      <a:fillRect/>
+                    </a:stretch>
+                  </pic:blipFill>
+                  <pic:spPr>
+                    <a:xfrm>
+                      <a:off x="0" y="0"/>
+                      <a:ext cx="5612130" cy="2963545"/>
+                    </a:xfrm>
+                    <a:prstGeom prst="rect">
+                      <a:avLst/>
+                    </a:prstGeom>
+                    <a:ln>
+                      <a:solidFill>
+                        <a:schemeClr val="tx1"/>
+                      </a:solidFill>
+                    </a:ln>
+                  </pic:spPr>
+                </pic:pic>
+              </a:graphicData>
+            </a:graphic>
+          </wp:inline>
+        </w:drawing>
+      </w:r>
+    </w:p>
+    <w:p>
+      <w:r>
+        <w:t xml:space="preserve">Obtenemos que a finales de mes es donde más accidentes se producen, a partir del día 25 – día 31. Finalmente, si </w:t>
+      </w:r>
+      <w:r>
+        <w:t>representamos en qué condiciones climatológicas se producen más accidentes:</w:t>
+      </w:r>
+    </w:p>
+    <w:p>
+      <w:pPr>
+        <w:jc w:val="center"/>
+      </w:pPr>
+      <w:r>
+        <w:rPr>
+          <w:noProof/>
+        </w:rPr>
+        <w:lastRenderedPageBreak/>
+        <w:drawing>
+          <wp:inline distT="0" distB="0" distL="0" distR="0" wp14:anchorId="14BD93A8" wp14:editId="4E621EEF">
+            <wp:extent cx="4040174" cy="3024315"/>
+            <wp:effectExtent l="19050" t="19050" r="17780" b="24130"/>
+            <wp:docPr id="5" name="Imagen 5"/>
+            <wp:cNvGraphicFramePr>
+              <a:graphicFrameLocks xmlns:a="http://schemas.openxmlformats.org/drawingml/2006/main" noChangeAspect="1"/>
+            </wp:cNvGraphicFramePr>
+            <a:graphic xmlns:a="http://schemas.openxmlformats.org/drawingml/2006/main">
+              <a:graphicData uri="http://schemas.openxmlformats.org/drawingml/2006/picture">
+                <pic:pic xmlns:pic="http://schemas.openxmlformats.org/drawingml/2006/picture">
+                  <pic:nvPicPr>
+                    <pic:cNvPr id="1" name=""/>
+                    <pic:cNvPicPr/>
+                  </pic:nvPicPr>
+                  <pic:blipFill>
+                    <a:blip r:embed="rId12"/>
+                    <a:stretch>
+                      <a:fillRect/>
+                    </a:stretch>
+                  </pic:blipFill>
+                  <pic:spPr>
+                    <a:xfrm>
+                      <a:off x="0" y="0"/>
+                      <a:ext cx="4057911" cy="3037592"/>
+                    </a:xfrm>
+                    <a:prstGeom prst="rect">
+                      <a:avLst/>
+                    </a:prstGeom>
+                    <a:ln>
+                      <a:solidFill>
+                        <a:schemeClr val="tx1"/>
+                      </a:solidFill>
+                    </a:ln>
+                  </pic:spPr>
+                </pic:pic>
+              </a:graphicData>
+            </a:graphic>
+          </wp:inline>
+        </w:drawing>
+      </w:r>
+    </w:p>
+    <w:p>
+      <w:r>
+        <w:t>Observamos que la mayoría de los accidentes se producen con cielos despejados, al cual le sigue en condiciones de lluvia y finalmente en condiciones de nieve.</w:t>
+      </w:r>
+    </w:p>
+    <w:p>
       <w:pPr>
         <w:pStyle w:val="Ttulo1"/>
       </w:pPr>
-      <w:bookmarkStart w:id="3" w:name="_Toc59734426"/>
-      <w:r>
-        <w:lastRenderedPageBreak/>
+      <w:bookmarkStart w:id="3" w:name="_Toc59903581"/>
+      <w:r>
         <w:t>Modelo 1</w:t>
       </w:r>
       <w:bookmarkEnd w:id="3"/>
@@ -1750,7 +2066,7 @@
       <w:pPr>
         <w:pStyle w:val="Ttulo1"/>
       </w:pPr>
-      <w:bookmarkStart w:id="4" w:name="_Toc59734427"/>
+      <w:bookmarkStart w:id="4" w:name="_Toc59903582"/>
       <w:r>
         <w:t>Modelo 2</w:t>
       </w:r>
@@ -1761,7 +2077,7 @@
       <w:pPr>
         <w:pStyle w:val="Ttulo1"/>
       </w:pPr>
-      <w:bookmarkStart w:id="5" w:name="_Toc59734428"/>
+      <w:bookmarkStart w:id="5" w:name="_Toc59903583"/>
       <w:r>
         <w:t>Comparativa de los modelos</w:t>
       </w:r>
@@ -1784,7 +2100,7 @@
     </w:p>
     <w:p/>
     <w:sectPr>
-      <w:footerReference w:type="default" r:id="rId10"/>
+      <w:footerReference w:type="default" r:id="rId13"/>
       <w:pgSz w:w="12240" w:h="15840"/>
       <w:pgMar w:top="1417" w:right="1701" w:bottom="1417" w:left="1701" w:header="720" w:footer="720" w:gutter="0"/>
       <w:cols w:space="720"/>
@@ -2313,6 +2629,7 @@
   <w:style w:type="character" w:default="1" w:styleId="Fuentedeprrafopredeter">
     <w:name w:val="Default Paragraph Font"/>
     <w:uiPriority w:val="1"/>
+    <w:semiHidden/>
     <w:unhideWhenUsed/>
   </w:style>
   <w:style w:type="table" w:default="1" w:styleId="Tablanormal">
@@ -2494,6 +2811,79 @@
       <w:szCs w:val="20"/>
       <w:lang w:val="es-ES"/>
     </w:rPr>
+  </w:style>
+  <w:style w:type="table" w:styleId="Tablaconcuadrcula">
+    <w:name w:val="Table Grid"/>
+    <w:basedOn w:val="Tablanormal"/>
+    <w:uiPriority w:val="59"/>
+    <w:rsid w:val="00B90130"/>
+    <w:pPr>
+      <w:spacing w:after="0" w:line="240" w:lineRule="auto"/>
+    </w:pPr>
+    <w:tblPr>
+      <w:tblBorders>
+        <w:top w:val="single" w:sz="4" w:space="0" w:color="auto"/>
+        <w:left w:val="single" w:sz="4" w:space="0" w:color="auto"/>
+        <w:bottom w:val="single" w:sz="4" w:space="0" w:color="auto"/>
+        <w:right w:val="single" w:sz="4" w:space="0" w:color="auto"/>
+        <w:insideH w:val="single" w:sz="4" w:space="0" w:color="auto"/>
+        <w:insideV w:val="single" w:sz="4" w:space="0" w:color="auto"/>
+      </w:tblBorders>
+    </w:tblPr>
+  </w:style>
+  <w:style w:type="table" w:styleId="Tabladelista2-nfasis6">
+    <w:name w:val="List Table 2 Accent 6"/>
+    <w:basedOn w:val="Tablanormal"/>
+    <w:uiPriority w:val="47"/>
+    <w:rsid w:val="00B90130"/>
+    <w:pPr>
+      <w:spacing w:after="0" w:line="240" w:lineRule="auto"/>
+    </w:pPr>
+    <w:tblPr>
+      <w:tblStyleRowBandSize w:val="1"/>
+      <w:tblStyleColBandSize w:val="1"/>
+      <w:tblBorders>
+        <w:top w:val="single" w:sz="4" w:space="0" w:color="FABF8F" w:themeColor="accent6" w:themeTint="99"/>
+        <w:bottom w:val="single" w:sz="4" w:space="0" w:color="FABF8F" w:themeColor="accent6" w:themeTint="99"/>
+        <w:insideH w:val="single" w:sz="4" w:space="0" w:color="FABF8F" w:themeColor="accent6" w:themeTint="99"/>
+      </w:tblBorders>
+    </w:tblPr>
+    <w:tblStylePr w:type="firstRow">
+      <w:rPr>
+        <w:b/>
+        <w:bCs/>
+      </w:rPr>
+    </w:tblStylePr>
+    <w:tblStylePr w:type="lastRow">
+      <w:rPr>
+        <w:b/>
+        <w:bCs/>
+      </w:rPr>
+    </w:tblStylePr>
+    <w:tblStylePr w:type="firstCol">
+      <w:rPr>
+        <w:b/>
+        <w:bCs/>
+      </w:rPr>
+    </w:tblStylePr>
+    <w:tblStylePr w:type="lastCol">
+      <w:rPr>
+        <w:b/>
+        <w:bCs/>
+      </w:rPr>
+    </w:tblStylePr>
+    <w:tblStylePr w:type="band1Vert">
+      <w:tblPr/>
+      <w:tcPr>
+        <w:shd w:val="clear" w:color="auto" w:fill="FDE9D9" w:themeFill="accent6" w:themeFillTint="33"/>
+      </w:tcPr>
+    </w:tblStylePr>
+    <w:tblStylePr w:type="band1Horz">
+      <w:tblPr/>
+      <w:tcPr>
+        <w:shd w:val="clear" w:color="auto" w:fill="FDE9D9" w:themeFill="accent6" w:themeFillTint="33"/>
+      </w:tcPr>
+    </w:tblStylePr>
   </w:style>
 </w:styles>
 </file>

</xml_diff>